<commit_message>
adding PHL instructions list
</commit_message>
<xml_diff>
--- a/preparation_list_wipo_analytics PHL.docx
+++ b/preparation_list_wipo_analytics PHL.docx
@@ -1009,6 +1009,9 @@
       <w:pPr>
         <w:pStyle w:val="BodyText"/>
         <w:ind w:firstLine="720"/>
+        <w:rPr>
+          <w:lang w:val="de-DE"/>
+        </w:rPr>
       </w:pPr>
       <w:r>
         <w:t xml:space="preserve">install.packages("rmarkdown") </w:t>
@@ -1019,20 +1022,44 @@
         <w:pStyle w:val="BodyText"/>
         <w:ind w:firstLine="720"/>
       </w:pPr>
+      <w:r>
+        <w:lastRenderedPageBreak/>
+        <w:t>install.packages(</w:t>
+      </w:r>
+      <w:r>
+        <w:t>"</w:t>
+      </w:r>
+      <w:r>
+        <w:t>tidytext</w:t>
+      </w:r>
+      <w:r>
+        <w:t>"</w:t>
+      </w:r>
+      <w:r>
+        <w:t>)</w:t>
+      </w:r>
+    </w:p>
+    <w:p>
+      <w:pPr>
+        <w:pStyle w:val="BodyText"/>
+        <w:ind w:firstLine="720"/>
+      </w:pPr>
+      <w:r>
+        <w:t>install.packages(</w:t>
+      </w:r>
+      <w:r>
+        <w:t>"</w:t>
+      </w:r>
       <w:bookmarkStart w:id="12" w:name="_GoBack"/>
       <w:bookmarkEnd w:id="12"/>
       <w:r>
-        <w:lastRenderedPageBreak/>
-        <w:t>install.packages(“tidytext”)</w:t>
-      </w:r>
-    </w:p>
-    <w:p>
-      <w:pPr>
-        <w:pStyle w:val="BodyText"/>
-        <w:ind w:firstLine="720"/>
-      </w:pPr>
-      <w:r>
-        <w:t>install.packages(“readtext”)</w:t>
+        <w:t>readtext</w:t>
+      </w:r>
+      <w:r>
+        <w:t>"</w:t>
+      </w:r>
+      <w:r>
+        <w:t>)</w:t>
       </w:r>
     </w:p>
     <w:p>
@@ -1947,7 +1974,7 @@
         <w:rStyle w:val="PageNumber"/>
         <w:noProof/>
       </w:rPr>
-      <w:t>4</w:t>
+      <w:t>3</w:t>
     </w:r>
     <w:r>
       <w:rPr>
@@ -3426,6 +3453,9 @@
     <w:lsdException w:name="Table Subtle 2" w:semiHidden="1" w:unhideWhenUsed="1"/>
     <w:lsdException w:name="Table Web 1" w:semiHidden="1" w:unhideWhenUsed="1"/>
     <w:lsdException w:name="Table Web 2" w:semiHidden="1" w:unhideWhenUsed="1"/>
+    <w:lsdException w:name="Table Web 3" w:semiHidden="1" w:unhideWhenUsed="1"/>
+    <w:lsdException w:name="Table Theme" w:semiHidden="1" w:unhideWhenUsed="1"/>
+    <w:lsdException w:name="Light Shading"/>
     <w:lsdException w:name="Light List"/>
     <w:lsdException w:name="Light Grid"/>
     <w:lsdException w:name="Medium Shading 1"/>

</xml_diff>